<commit_message>
Add files from last lecture
</commit_message>
<xml_diff>
--- a/05_stack_deque/05_stack_deque.docx
+++ b/05_stack_deque/05_stack_deque.docx
@@ -2,6 +2,11 @@
 <file path=word/document.xml><?xml version="1.0" encoding="utf-8"?>
 <w:document xmlns:wpc="http://schemas.microsoft.com/office/word/2010/wordprocessingCanvas" xmlns:cx="http://schemas.microsoft.com/office/drawing/2014/chartex" xmlns:cx1="http://schemas.microsoft.com/office/drawing/2015/9/8/chartex" xmlns:cx2="http://schemas.microsoft.com/office/drawing/2015/10/21/chartex" xmlns:cx3="http://schemas.microsoft.com/office/drawing/2016/5/9/chartex" xmlns:cx4="http://schemas.microsoft.com/office/drawing/2016/5/10/chartex" xmlns:cx5="http://schemas.microsoft.com/office/drawing/2016/5/11/chartex" xmlns:cx6="http://schemas.microsoft.com/office/drawing/2016/5/12/chartex" xmlns:cx7="http://schemas.microsoft.com/office/drawing/2016/5/13/chartex" xmlns:cx8="http://schemas.microsoft.com/office/drawing/2016/5/14/chartex" xmlns:mc="http://schemas.openxmlformats.org/markup-compatibility/2006" xmlns:aink="http://schemas.microsoft.com/office/drawing/2016/ink" xmlns:am3d="http://schemas.microsoft.com/office/drawing/2017/model3d" xmlns:o="urn:schemas-microsoft-com:office:office" xmlns:oel="http://schemas.microsoft.com/office/2019/extlst" xmlns:r="http://schemas.openxmlformats.org/officeDocument/2006/relationships" xmlns:m="http://schemas.openxmlformats.org/officeDocument/2006/math" xmlns:v="urn:schemas-microsoft-com:vml" xmlns:wp14="http://schemas.microsoft.com/office/word/2010/wordprocessingDrawing" xmlns:wp="http://schemas.openxmlformats.org/drawingml/2006/wordprocessingDrawing" xmlns:w10="urn:schemas-microsoft-com:office:word" xmlns:w="http://schemas.openxmlformats.org/wordprocessingml/2006/main" xmlns:w14="http://schemas.microsoft.com/office/word/2010/wordml" xmlns:w15="http://schemas.microsoft.com/office/word/2012/wordml" xmlns:w16cex="http://schemas.microsoft.com/office/word/2018/wordml/cex" xmlns:w16cid="http://schemas.microsoft.com/office/word/2016/wordml/cid" xmlns:w16="http://schemas.microsoft.com/office/word/2018/wordml" xmlns:w16sdtdh="http://schemas.microsoft.com/office/word/2020/wordml/sdtdatahash" xmlns:w16se="http://schemas.microsoft.com/office/word/2015/wordml/symex" xmlns:wpg="http://schemas.microsoft.com/office/word/2010/wordprocessingGroup" xmlns:wpi="http://schemas.microsoft.com/office/word/2010/wordprocessingInk" xmlns:wne="http://schemas.microsoft.com/office/word/2006/wordml" xmlns:wps="http://schemas.microsoft.com/office/word/2010/wordprocessingShape" mc:Ignorable="w14 w15 w16se w16cid w16 w16cex w16sdtdh wp14">
   <w:body>
+    <w:p>
+      <w:pPr>
+        <w:ind w:left="720" w:hanging="360"/>
+      </w:pPr>
+    </w:p>
     <w:p>
       <w:pPr>
         <w:pStyle w:val="a3"/>
@@ -58,6 +63,11 @@
         </w:rPr>
         <w:t>Пример: 1, 2, 3, 4, 5 -&gt; 5 4 3 2 1</w:t>
       </w:r>
+    </w:p>
+    <w:p>
+      <w:pPr>
+        <w:pStyle w:val="a3"/>
+      </w:pPr>
     </w:p>
     <w:p>
       <w:pPr>
@@ -962,26 +972,8 @@
         <w:rPr>
           <w:lang w:val="bg-BG"/>
         </w:rPr>
-        <w:t>Имате заведение за бързо хранене, като храната, която предлагате е предварително приготвена.</w:t>
-      </w:r>
-      <w:r>
-        <w:rPr>
-          <w:lang w:val="bg-BG"/>
-        </w:rPr>
-        <w:t xml:space="preserve"> </w:t>
-      </w:r>
-      <w:r>
-        <w:rPr>
-          <w:lang w:val="bg-BG"/>
-        </w:rPr>
-        <w:t xml:space="preserve">Напишете програма, която проверява дали имате достатъчно храна, за да </w:t>
-      </w:r>
-      <w:r>
-        <w:rPr>
-          <w:lang w:val="bg-BG"/>
-        </w:rPr>
         <w:lastRenderedPageBreak/>
-        <w:t>сервирате обяд на всички ваши клиенти. Също така искате да знаете кой е клиентът с най-голяма поръчка за този ден.</w:t>
+        <w:t>Имате заведение за бързо хранене, като храната, която предлагате е предварително приготвена. Напишете програма, която проверява дали имате достатъчно храна, за да сервирате обяд на всички ваши клиенти. Също така искате да знаете кой е клиентът с най-голяма поръчка за този ден.</w:t>
       </w:r>
       <w:r>
         <w:rPr>
@@ -1592,34 +1584,7 @@
                 <w:szCs w:val="21"/>
                 <w:lang w:val="bg-BG"/>
               </w:rPr>
-              <w:t>,</w:t>
-            </w:r>
-            <w:r>
-              <w:rPr>
-                <w:rFonts w:ascii="Consolas" w:eastAsia="Calibri" w:hAnsi="Consolas" w:cs="Consolas"/>
-                <w:noProof/>
-                <w:szCs w:val="21"/>
-                <w:lang w:val="bg-BG"/>
-              </w:rPr>
-              <w:t xml:space="preserve"> 100</w:t>
-            </w:r>
-            <w:r>
-              <w:rPr>
-                <w:rFonts w:ascii="Consolas" w:eastAsia="Calibri" w:hAnsi="Consolas" w:cs="Consolas"/>
-                <w:noProof/>
-                <w:szCs w:val="21"/>
-                <w:lang w:val="bg-BG"/>
-              </w:rPr>
-              <w:t>,</w:t>
-            </w:r>
-            <w:r>
-              <w:rPr>
-                <w:rFonts w:ascii="Consolas" w:eastAsia="Calibri" w:hAnsi="Consolas" w:cs="Consolas"/>
-                <w:noProof/>
-                <w:szCs w:val="21"/>
-                <w:lang w:val="bg-BG"/>
-              </w:rPr>
-              <w:t xml:space="preserve"> 50</w:t>
+              <w:t>, 100, 50</w:t>
             </w:r>
           </w:p>
         </w:tc>
@@ -1676,13 +1641,7 @@
         <w:rPr>
           <w:lang w:val="bg-BG"/>
         </w:rPr>
-        <w:t xml:space="preserve">с </w:t>
-      </w:r>
-      <w:r>
-        <w:rPr>
-          <w:lang w:val="bg-BG"/>
-        </w:rPr>
-        <w:t>дрехи, представен като последователност от цели числа. На следващия ред ще ви бъде дадено цяло число, представляващо капацитета на един стелаж във вашия магазин.</w:t>
+        <w:t>с дрехи, представен като последователност от цели числа. На следващия ред ще ви бъде дадено цяло число, представляващо капацитета на един стелаж във вашия магазин.</w:t>
       </w:r>
       <w:r>
         <w:rPr>
@@ -1806,6 +1765,7 @@
         <w:rPr>
           <w:lang w:val="bg-BG"/>
         </w:rPr>
+        <w:lastRenderedPageBreak/>
         <w:t xml:space="preserve">• Ако сборът стане по-голям от капацитета, не </w:t>
       </w:r>
       <w:r>
@@ -1860,7 +1820,6 @@
         <w:rPr>
           <w:lang w:val="bg-BG"/>
         </w:rPr>
-        <w:lastRenderedPageBreak/>
         <w:t>Вход</w:t>
       </w:r>
       <w:r>

</xml_diff>